<commit_message>
fix bug with vue chartjs
</commit_message>
<xml_diff>
--- a/Documentation/Annexes/Mise en production.docx
+++ b/Documentation/Annexes/Mise en production.docx
@@ -1,6 +1,6 @@
 
 <file path=word/document.xml><?xml version="1.0" encoding="utf-8"?>
-<w:document xmlns:wpc="http://schemas.microsoft.com/office/word/2010/wordprocessingCanvas" xmlns:mc="http://schemas.openxmlformats.org/markup-compatibility/2006" xmlns:o="urn:schemas-microsoft-com:office:office" xmlns:r="http://schemas.openxmlformats.org/officeDocument/2006/relationships" xmlns:m="http://schemas.openxmlformats.org/officeDocument/2006/math" xmlns:v="urn:schemas-microsoft-com:vml" xmlns:wp14="http://schemas.microsoft.com/office/word/2010/wordprocessingDrawing" xmlns:wp="http://schemas.openxmlformats.org/drawingml/2006/wordprocessingDrawing" xmlns:w10="urn:schemas-microsoft-com:office:word" xmlns:w="http://schemas.openxmlformats.org/wordprocessingml/2006/main" xmlns:w14="http://schemas.microsoft.com/office/word/2010/wordml" xmlns:w15="http://schemas.microsoft.com/office/word/2012/wordml" xmlns:wpg="http://schemas.microsoft.com/office/word/2010/wordprocessingGroup" xmlns:wpi="http://schemas.microsoft.com/office/word/2010/wordprocessingInk" xmlns:wne="http://schemas.microsoft.com/office/word/2006/wordml" xmlns:wps="http://schemas.microsoft.com/office/word/2010/wordprocessingShape" mc:Ignorable="w14 w15 wp14">
+<w:document xmlns:wpc="http://schemas.microsoft.com/office/word/2010/wordprocessingCanvas" xmlns:cx="http://schemas.microsoft.com/office/drawing/2014/chartex" xmlns:cx1="http://schemas.microsoft.com/office/drawing/2015/9/8/chartex" xmlns:mc="http://schemas.openxmlformats.org/markup-compatibility/2006" xmlns:o="urn:schemas-microsoft-com:office:office" xmlns:r="http://schemas.openxmlformats.org/officeDocument/2006/relationships" xmlns:m="http://schemas.openxmlformats.org/officeDocument/2006/math" xmlns:v="urn:schemas-microsoft-com:vml" xmlns:wp14="http://schemas.microsoft.com/office/word/2010/wordprocessingDrawing" xmlns:wp="http://schemas.openxmlformats.org/drawingml/2006/wordprocessingDrawing" xmlns:w10="urn:schemas-microsoft-com:office:word" xmlns:w="http://schemas.openxmlformats.org/wordprocessingml/2006/main" xmlns:w14="http://schemas.microsoft.com/office/word/2010/wordml" xmlns:w15="http://schemas.microsoft.com/office/word/2012/wordml" xmlns:w16se="http://schemas.microsoft.com/office/word/2015/wordml/symex" xmlns:wpg="http://schemas.microsoft.com/office/word/2010/wordprocessingGroup" xmlns:wpi="http://schemas.microsoft.com/office/word/2010/wordprocessingInk" xmlns:wne="http://schemas.microsoft.com/office/word/2006/wordml" xmlns:wps="http://schemas.microsoft.com/office/word/2010/wordprocessingShape" mc:Ignorable="w14 w15 w16se wp14">
   <w:body>
     <w:sdt>
       <w:sdtPr>
@@ -384,7 +384,7 @@
                   </wp:anchor>
                 </w:drawing>
               </mc:Choice>
-              <mc:Fallback xmlns:w16se="http://schemas.microsoft.com/office/word/2015/wordml/symex" xmlns:cx1="http://schemas.microsoft.com/office/drawing/2015/9/8/chartex" xmlns:cx="http://schemas.microsoft.com/office/drawing/2014/chartex">
+              <mc:Fallback>
                 <w:pict>
                   <v:group w14:anchorId="3634EC90" id="Group 119" o:spid="_x0000_s1026" style="position:absolute;margin-left:402.55pt;margin-top:16.45pt;width:453.75pt;height:706.5pt;z-index:-251657216;mso-position-horizontal:right;mso-position-horizontal-relative:margin;mso-position-vertical-relative:margin" coordorigin="-3708,-4024" coordsize="73863,90007" o:gfxdata="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">
                     <v:rect id="Rectangle 120" o:spid="_x0000_s1027" style="position:absolute;left:-3708;top:76261;width:73863;height:2355;visibility:visible;mso-wrap-style:square;v-text-anchor:middle" o:gfxdata="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" fillcolor="#d53c00" stroked="f" strokeweight="1pt"/>
@@ -697,7 +697,19 @@
         <w:rPr>
           <w:color w:val="FF0000"/>
         </w:rPr>
-        <w:t>v.74.0 minimum</w:t>
+        <w:t>v.7</w:t>
+      </w:r>
+      <w:r>
+        <w:rPr>
+          <w:color w:val="FF0000"/>
+        </w:rPr>
+        <w:t>.</w:t>
+      </w:r>
+      <w:r>
+        <w:rPr>
+          <w:color w:val="FF0000"/>
+        </w:rPr>
+        <w:t>4.0 minimum</w:t>
       </w:r>
     </w:p>
     <w:p>
@@ -729,19 +741,10 @@
         </w:numPr>
       </w:pPr>
       <w:r>
-        <w:t>Wamp installé ou autre serveur permettant de mettre en production une base de données</w:t>
-      </w:r>
-    </w:p>
-    <w:p>
-      <w:pPr>
-        <w:pStyle w:val="ListParagraph"/>
-        <w:numPr>
-          <w:ilvl w:val="0"/>
-          <w:numId w:val="12"/>
-        </w:numPr>
-      </w:pPr>
-      <w:r>
-        <w:t xml:space="preserve"> </w:t>
+        <w:t>WAMP</w:t>
+      </w:r>
+      <w:r>
+        <w:t xml:space="preserve"> installé ou autre serveur permettant de mettre en production une base de données</w:t>
       </w:r>
     </w:p>
     <w:p>
@@ -2115,7 +2118,21 @@
         <w:rPr>
           <w:lang w:eastAsia="fr-CH"/>
         </w:rPr>
-        <w:t xml:space="preserve">Vous pouvez prendre n’importe quel logiciel qui permet de faire tourne une base de données sur un poste, personnellement </w:t>
+        <w:t>Vous pouvez prendre n’importe quel logiciel qui permet de faire tourne</w:t>
+      </w:r>
+      <w:r>
+        <w:rPr>
+          <w:lang w:eastAsia="fr-CH"/>
+        </w:rPr>
+        <w:t>r</w:t>
+      </w:r>
+      <w:bookmarkStart w:id="0" w:name="_GoBack"/>
+      <w:bookmarkEnd w:id="0"/>
+      <w:r>
+        <w:rPr>
+          <w:lang w:eastAsia="fr-CH"/>
+        </w:rPr>
+        <w:t xml:space="preserve"> une base de données sur un poste, personnellement </w:t>
       </w:r>
       <w:r>
         <w:rPr>
@@ -2655,10 +2672,20 @@
         <w:rPr>
           <w:lang w:eastAsia="fr-CH"/>
         </w:rPr>
-        <w:t>Maintenant que le projet tourne correctement sur le localhost:3000 il faut rediriger le port publique de la machine/router sur le port 3000.</w:t>
-      </w:r>
-      <w:bookmarkStart w:id="0" w:name="_GoBack"/>
-      <w:bookmarkEnd w:id="0"/>
+        <w:t xml:space="preserve">Maintenant que le projet tourne correctement sur le localhost:3000 il faut rediriger </w:t>
+      </w:r>
+      <w:r>
+        <w:rPr>
+          <w:lang w:eastAsia="fr-CH"/>
+        </w:rPr>
+        <w:t>le port public</w:t>
+      </w:r>
+      <w:r>
+        <w:rPr>
+          <w:lang w:eastAsia="fr-CH"/>
+        </w:rPr>
+        <w:t xml:space="preserve"> de la machine/router sur le port 3000.</w:t>
+      </w:r>
     </w:p>
     <w:sectPr>
       <w:headerReference w:type="default" r:id="rId13"/>
@@ -2677,7 +2704,7 @@
 </file>
 
 <file path=word/endnotes.xml><?xml version="1.0" encoding="utf-8"?>
-<w:endnotes xmlns:wpc="http://schemas.microsoft.com/office/word/2010/wordprocessingCanvas" xmlns:mc="http://schemas.openxmlformats.org/markup-compatibility/2006" xmlns:o="urn:schemas-microsoft-com:office:office" xmlns:r="http://schemas.openxmlformats.org/officeDocument/2006/relationships" xmlns:m="http://schemas.openxmlformats.org/officeDocument/2006/math" xmlns:v="urn:schemas-microsoft-com:vml" xmlns:wp14="http://schemas.microsoft.com/office/word/2010/wordprocessingDrawing" xmlns:wp="http://schemas.openxmlformats.org/drawingml/2006/wordprocessingDrawing" xmlns:w10="urn:schemas-microsoft-com:office:word" xmlns:w="http://schemas.openxmlformats.org/wordprocessingml/2006/main" xmlns:w14="http://schemas.microsoft.com/office/word/2010/wordml" xmlns:w15="http://schemas.microsoft.com/office/word/2012/wordml" xmlns:wpg="http://schemas.microsoft.com/office/word/2010/wordprocessingGroup" xmlns:wpi="http://schemas.microsoft.com/office/word/2010/wordprocessingInk" xmlns:wne="http://schemas.microsoft.com/office/word/2006/wordml" xmlns:wps="http://schemas.microsoft.com/office/word/2010/wordprocessingShape" mc:Ignorable="w14 w15 wp14">
+<w:endnotes xmlns:wpc="http://schemas.microsoft.com/office/word/2010/wordprocessingCanvas" xmlns:cx="http://schemas.microsoft.com/office/drawing/2014/chartex" xmlns:cx1="http://schemas.microsoft.com/office/drawing/2015/9/8/chartex" xmlns:mc="http://schemas.openxmlformats.org/markup-compatibility/2006" xmlns:o="urn:schemas-microsoft-com:office:office" xmlns:r="http://schemas.openxmlformats.org/officeDocument/2006/relationships" xmlns:m="http://schemas.openxmlformats.org/officeDocument/2006/math" xmlns:v="urn:schemas-microsoft-com:vml" xmlns:wp14="http://schemas.microsoft.com/office/word/2010/wordprocessingDrawing" xmlns:wp="http://schemas.openxmlformats.org/drawingml/2006/wordprocessingDrawing" xmlns:w10="urn:schemas-microsoft-com:office:word" xmlns:w="http://schemas.openxmlformats.org/wordprocessingml/2006/main" xmlns:w14="http://schemas.microsoft.com/office/word/2010/wordml" xmlns:w15="http://schemas.microsoft.com/office/word/2012/wordml" xmlns:w16se="http://schemas.microsoft.com/office/word/2015/wordml/symex" xmlns:wpg="http://schemas.microsoft.com/office/word/2010/wordprocessingGroup" xmlns:wpi="http://schemas.microsoft.com/office/word/2010/wordprocessingInk" xmlns:wne="http://schemas.microsoft.com/office/word/2006/wordml" xmlns:wps="http://schemas.microsoft.com/office/word/2010/wordprocessingShape" mc:Ignorable="w14 w15 w16se wp14">
   <w:endnote w:type="separator" w:id="-1">
     <w:p>
       <w:r>
@@ -2696,7 +2723,7 @@
 </file>
 
 <file path=word/footer1.xml><?xml version="1.0" encoding="utf-8"?>
-<w:ftr xmlns:wpc="http://schemas.microsoft.com/office/word/2010/wordprocessingCanvas" xmlns:mc="http://schemas.openxmlformats.org/markup-compatibility/2006" xmlns:o="urn:schemas-microsoft-com:office:office" xmlns:r="http://schemas.openxmlformats.org/officeDocument/2006/relationships" xmlns:m="http://schemas.openxmlformats.org/officeDocument/2006/math" xmlns:v="urn:schemas-microsoft-com:vml" xmlns:wp14="http://schemas.microsoft.com/office/word/2010/wordprocessingDrawing" xmlns:wp="http://schemas.openxmlformats.org/drawingml/2006/wordprocessingDrawing" xmlns:w10="urn:schemas-microsoft-com:office:word" xmlns:w="http://schemas.openxmlformats.org/wordprocessingml/2006/main" xmlns:w14="http://schemas.microsoft.com/office/word/2010/wordml" xmlns:w15="http://schemas.microsoft.com/office/word/2012/wordml" xmlns:wpg="http://schemas.microsoft.com/office/word/2010/wordprocessingGroup" xmlns:wpi="http://schemas.microsoft.com/office/word/2010/wordprocessingInk" xmlns:wne="http://schemas.microsoft.com/office/word/2006/wordml" xmlns:wps="http://schemas.microsoft.com/office/word/2010/wordprocessingShape" mc:Ignorable="w14 w15 wp14">
+<w:ftr xmlns:wpc="http://schemas.microsoft.com/office/word/2010/wordprocessingCanvas" xmlns:cx="http://schemas.microsoft.com/office/drawing/2014/chartex" xmlns:cx1="http://schemas.microsoft.com/office/drawing/2015/9/8/chartex" xmlns:mc="http://schemas.openxmlformats.org/markup-compatibility/2006" xmlns:o="urn:schemas-microsoft-com:office:office" xmlns:r="http://schemas.openxmlformats.org/officeDocument/2006/relationships" xmlns:m="http://schemas.openxmlformats.org/officeDocument/2006/math" xmlns:v="urn:schemas-microsoft-com:vml" xmlns:wp14="http://schemas.microsoft.com/office/word/2010/wordprocessingDrawing" xmlns:wp="http://schemas.openxmlformats.org/drawingml/2006/wordprocessingDrawing" xmlns:w10="urn:schemas-microsoft-com:office:word" xmlns:w="http://schemas.openxmlformats.org/wordprocessingml/2006/main" xmlns:w14="http://schemas.microsoft.com/office/word/2010/wordml" xmlns:w15="http://schemas.microsoft.com/office/word/2012/wordml" xmlns:w16se="http://schemas.microsoft.com/office/word/2015/wordml/symex" xmlns:wpg="http://schemas.microsoft.com/office/word/2010/wordprocessingGroup" xmlns:wpi="http://schemas.microsoft.com/office/word/2010/wordprocessingInk" xmlns:wne="http://schemas.microsoft.com/office/word/2006/wordml" xmlns:wps="http://schemas.microsoft.com/office/word/2010/wordprocessingShape" mc:Ignorable="w14 w15 w16se wp14">
   <w:p>
     <w:pPr>
       <w:pStyle w:val="Footer"/>
@@ -2767,7 +2794,7 @@
           <w:rPr>
             <w:noProof/>
           </w:rPr>
-          <w:t>3</w:t>
+          <w:t>2</w:t>
         </w:r>
         <w:r>
           <w:rPr>
@@ -2790,7 +2817,7 @@
 </file>
 
 <file path=word/footer2.xml><?xml version="1.0" encoding="utf-8"?>
-<w:ftr xmlns:wpc="http://schemas.microsoft.com/office/word/2010/wordprocessingCanvas" xmlns:mc="http://schemas.openxmlformats.org/markup-compatibility/2006" xmlns:o="urn:schemas-microsoft-com:office:office" xmlns:r="http://schemas.openxmlformats.org/officeDocument/2006/relationships" xmlns:m="http://schemas.openxmlformats.org/officeDocument/2006/math" xmlns:v="urn:schemas-microsoft-com:vml" xmlns:wp14="http://schemas.microsoft.com/office/word/2010/wordprocessingDrawing" xmlns:wp="http://schemas.openxmlformats.org/drawingml/2006/wordprocessingDrawing" xmlns:w10="urn:schemas-microsoft-com:office:word" xmlns:w="http://schemas.openxmlformats.org/wordprocessingml/2006/main" xmlns:w14="http://schemas.microsoft.com/office/word/2010/wordml" xmlns:w15="http://schemas.microsoft.com/office/word/2012/wordml" xmlns:wpg="http://schemas.microsoft.com/office/word/2010/wordprocessingGroup" xmlns:wpi="http://schemas.microsoft.com/office/word/2010/wordprocessingInk" xmlns:wne="http://schemas.microsoft.com/office/word/2006/wordml" xmlns:wps="http://schemas.microsoft.com/office/word/2010/wordprocessingShape" mc:Ignorable="w14 w15 wp14">
+<w:ftr xmlns:wpc="http://schemas.microsoft.com/office/word/2010/wordprocessingCanvas" xmlns:cx="http://schemas.microsoft.com/office/drawing/2014/chartex" xmlns:cx1="http://schemas.microsoft.com/office/drawing/2015/9/8/chartex" xmlns:mc="http://schemas.openxmlformats.org/markup-compatibility/2006" xmlns:o="urn:schemas-microsoft-com:office:office" xmlns:r="http://schemas.openxmlformats.org/officeDocument/2006/relationships" xmlns:m="http://schemas.openxmlformats.org/officeDocument/2006/math" xmlns:v="urn:schemas-microsoft-com:vml" xmlns:wp14="http://schemas.microsoft.com/office/word/2010/wordprocessingDrawing" xmlns:wp="http://schemas.openxmlformats.org/drawingml/2006/wordprocessingDrawing" xmlns:w10="urn:schemas-microsoft-com:office:word" xmlns:w="http://schemas.openxmlformats.org/wordprocessingml/2006/main" xmlns:w14="http://schemas.microsoft.com/office/word/2010/wordml" xmlns:w15="http://schemas.microsoft.com/office/word/2012/wordml" xmlns:w16se="http://schemas.microsoft.com/office/word/2015/wordml/symex" xmlns:wpg="http://schemas.microsoft.com/office/word/2010/wordprocessingGroup" xmlns:wpi="http://schemas.microsoft.com/office/word/2010/wordprocessingInk" xmlns:wne="http://schemas.microsoft.com/office/word/2006/wordml" xmlns:wps="http://schemas.microsoft.com/office/word/2010/wordprocessingShape" mc:Ignorable="w14 w15 w16se wp14">
   <w:p>
     <w:pPr>
       <w:pStyle w:val="Footer"/>
@@ -2818,7 +2845,7 @@
 </file>
 
 <file path=word/footnotes.xml><?xml version="1.0" encoding="utf-8"?>
-<w:footnotes xmlns:wpc="http://schemas.microsoft.com/office/word/2010/wordprocessingCanvas" xmlns:mc="http://schemas.openxmlformats.org/markup-compatibility/2006" xmlns:o="urn:schemas-microsoft-com:office:office" xmlns:r="http://schemas.openxmlformats.org/officeDocument/2006/relationships" xmlns:m="http://schemas.openxmlformats.org/officeDocument/2006/math" xmlns:v="urn:schemas-microsoft-com:vml" xmlns:wp14="http://schemas.microsoft.com/office/word/2010/wordprocessingDrawing" xmlns:wp="http://schemas.openxmlformats.org/drawingml/2006/wordprocessingDrawing" xmlns:w10="urn:schemas-microsoft-com:office:word" xmlns:w="http://schemas.openxmlformats.org/wordprocessingml/2006/main" xmlns:w14="http://schemas.microsoft.com/office/word/2010/wordml" xmlns:w15="http://schemas.microsoft.com/office/word/2012/wordml" xmlns:wpg="http://schemas.microsoft.com/office/word/2010/wordprocessingGroup" xmlns:wpi="http://schemas.microsoft.com/office/word/2010/wordprocessingInk" xmlns:wne="http://schemas.microsoft.com/office/word/2006/wordml" xmlns:wps="http://schemas.microsoft.com/office/word/2010/wordprocessingShape" mc:Ignorable="w14 w15 wp14">
+<w:footnotes xmlns:wpc="http://schemas.microsoft.com/office/word/2010/wordprocessingCanvas" xmlns:cx="http://schemas.microsoft.com/office/drawing/2014/chartex" xmlns:cx1="http://schemas.microsoft.com/office/drawing/2015/9/8/chartex" xmlns:mc="http://schemas.openxmlformats.org/markup-compatibility/2006" xmlns:o="urn:schemas-microsoft-com:office:office" xmlns:r="http://schemas.openxmlformats.org/officeDocument/2006/relationships" xmlns:m="http://schemas.openxmlformats.org/officeDocument/2006/math" xmlns:v="urn:schemas-microsoft-com:vml" xmlns:wp14="http://schemas.microsoft.com/office/word/2010/wordprocessingDrawing" xmlns:wp="http://schemas.openxmlformats.org/drawingml/2006/wordprocessingDrawing" xmlns:w10="urn:schemas-microsoft-com:office:word" xmlns:w="http://schemas.openxmlformats.org/wordprocessingml/2006/main" xmlns:w14="http://schemas.microsoft.com/office/word/2010/wordml" xmlns:w15="http://schemas.microsoft.com/office/word/2012/wordml" xmlns:w16se="http://schemas.microsoft.com/office/word/2015/wordml/symex" xmlns:wpg="http://schemas.microsoft.com/office/word/2010/wordprocessingGroup" xmlns:wpi="http://schemas.microsoft.com/office/word/2010/wordprocessingInk" xmlns:wne="http://schemas.microsoft.com/office/word/2006/wordml" xmlns:wps="http://schemas.microsoft.com/office/word/2010/wordprocessingShape" mc:Ignorable="w14 w15 w16se wp14">
   <w:footnote w:type="separator" w:id="-1">
     <w:p>
       <w:r>
@@ -2837,7 +2864,7 @@
 </file>
 
 <file path=word/header1.xml><?xml version="1.0" encoding="utf-8"?>
-<w:hdr xmlns:wpc="http://schemas.microsoft.com/office/word/2010/wordprocessingCanvas" xmlns:mc="http://schemas.openxmlformats.org/markup-compatibility/2006" xmlns:o="urn:schemas-microsoft-com:office:office" xmlns:r="http://schemas.openxmlformats.org/officeDocument/2006/relationships" xmlns:m="http://schemas.openxmlformats.org/officeDocument/2006/math" xmlns:v="urn:schemas-microsoft-com:vml" xmlns:wp14="http://schemas.microsoft.com/office/word/2010/wordprocessingDrawing" xmlns:wp="http://schemas.openxmlformats.org/drawingml/2006/wordprocessingDrawing" xmlns:w10="urn:schemas-microsoft-com:office:word" xmlns:w="http://schemas.openxmlformats.org/wordprocessingml/2006/main" xmlns:w14="http://schemas.microsoft.com/office/word/2010/wordml" xmlns:w15="http://schemas.microsoft.com/office/word/2012/wordml" xmlns:wpg="http://schemas.microsoft.com/office/word/2010/wordprocessingGroup" xmlns:wpi="http://schemas.microsoft.com/office/word/2010/wordprocessingInk" xmlns:wne="http://schemas.microsoft.com/office/word/2006/wordml" xmlns:wps="http://schemas.microsoft.com/office/word/2010/wordprocessingShape" mc:Ignorable="w14 w15 wp14">
+<w:hdr xmlns:wpc="http://schemas.microsoft.com/office/word/2010/wordprocessingCanvas" xmlns:cx="http://schemas.microsoft.com/office/drawing/2014/chartex" xmlns:cx1="http://schemas.microsoft.com/office/drawing/2015/9/8/chartex" xmlns:mc="http://schemas.openxmlformats.org/markup-compatibility/2006" xmlns:o="urn:schemas-microsoft-com:office:office" xmlns:r="http://schemas.openxmlformats.org/officeDocument/2006/relationships" xmlns:m="http://schemas.openxmlformats.org/officeDocument/2006/math" xmlns:v="urn:schemas-microsoft-com:vml" xmlns:wp14="http://schemas.microsoft.com/office/word/2010/wordprocessingDrawing" xmlns:wp="http://schemas.openxmlformats.org/drawingml/2006/wordprocessingDrawing" xmlns:w10="urn:schemas-microsoft-com:office:word" xmlns:w="http://schemas.openxmlformats.org/wordprocessingml/2006/main" xmlns:w14="http://schemas.microsoft.com/office/word/2010/wordml" xmlns:w15="http://schemas.microsoft.com/office/word/2012/wordml" xmlns:w16se="http://schemas.microsoft.com/office/word/2015/wordml/symex" xmlns:wpg="http://schemas.microsoft.com/office/word/2010/wordprocessingGroup" xmlns:wpi="http://schemas.microsoft.com/office/word/2010/wordprocessingInk" xmlns:wne="http://schemas.microsoft.com/office/word/2006/wordml" xmlns:wps="http://schemas.microsoft.com/office/word/2010/wordprocessingShape" mc:Ignorable="w14 w15 w16se wp14">
   <w:p>
     <w:pPr>
       <w:pStyle w:val="Header"/>
@@ -2926,7 +2953,7 @@
         <w:color w:val="595959" w:themeColor="text1" w:themeTint="A6"/>
         <w:szCs w:val="24"/>
       </w:rPr>
-      <w:t>17.04.2017</w:t>
+      <w:t>18.04.2017</w:t>
     </w:r>
     <w:r>
       <w:rPr>
@@ -2942,7 +2969,7 @@
 </file>
 
 <file path=word/header2.xml><?xml version="1.0" encoding="utf-8"?>
-<w:hdr xmlns:wpc="http://schemas.microsoft.com/office/word/2010/wordprocessingCanvas" xmlns:mc="http://schemas.openxmlformats.org/markup-compatibility/2006" xmlns:o="urn:schemas-microsoft-com:office:office" xmlns:r="http://schemas.openxmlformats.org/officeDocument/2006/relationships" xmlns:m="http://schemas.openxmlformats.org/officeDocument/2006/math" xmlns:v="urn:schemas-microsoft-com:vml" xmlns:wp14="http://schemas.microsoft.com/office/word/2010/wordprocessingDrawing" xmlns:wp="http://schemas.openxmlformats.org/drawingml/2006/wordprocessingDrawing" xmlns:w10="urn:schemas-microsoft-com:office:word" xmlns:w="http://schemas.openxmlformats.org/wordprocessingml/2006/main" xmlns:w14="http://schemas.microsoft.com/office/word/2010/wordml" xmlns:w15="http://schemas.microsoft.com/office/word/2012/wordml" xmlns:wpg="http://schemas.microsoft.com/office/word/2010/wordprocessingGroup" xmlns:wpi="http://schemas.microsoft.com/office/word/2010/wordprocessingInk" xmlns:wne="http://schemas.microsoft.com/office/word/2006/wordml" xmlns:wps="http://schemas.microsoft.com/office/word/2010/wordprocessingShape" mc:Ignorable="w14 w15 wp14">
+<w:hdr xmlns:wpc="http://schemas.microsoft.com/office/word/2010/wordprocessingCanvas" xmlns:cx="http://schemas.microsoft.com/office/drawing/2014/chartex" xmlns:cx1="http://schemas.microsoft.com/office/drawing/2015/9/8/chartex" xmlns:mc="http://schemas.openxmlformats.org/markup-compatibility/2006" xmlns:o="urn:schemas-microsoft-com:office:office" xmlns:r="http://schemas.openxmlformats.org/officeDocument/2006/relationships" xmlns:m="http://schemas.openxmlformats.org/officeDocument/2006/math" xmlns:v="urn:schemas-microsoft-com:vml" xmlns:wp14="http://schemas.microsoft.com/office/word/2010/wordprocessingDrawing" xmlns:wp="http://schemas.openxmlformats.org/drawingml/2006/wordprocessingDrawing" xmlns:w10="urn:schemas-microsoft-com:office:word" xmlns:w="http://schemas.openxmlformats.org/wordprocessingml/2006/main" xmlns:w14="http://schemas.microsoft.com/office/word/2010/wordml" xmlns:w15="http://schemas.microsoft.com/office/word/2012/wordml" xmlns:w16se="http://schemas.microsoft.com/office/word/2015/wordml/symex" xmlns:wpg="http://schemas.microsoft.com/office/word/2010/wordprocessingGroup" xmlns:wpi="http://schemas.microsoft.com/office/word/2010/wordprocessingInk" xmlns:wne="http://schemas.microsoft.com/office/word/2006/wordml" xmlns:wps="http://schemas.microsoft.com/office/word/2010/wordprocessingShape" mc:Ignorable="w14 w15 w16se wp14">
   <w:p>
     <w:pPr>
       <w:pStyle w:val="Header"/>
@@ -2961,7 +2988,7 @@
 </file>
 
 <file path=word/numbering.xml><?xml version="1.0" encoding="utf-8"?>
-<w:numbering xmlns:wpc="http://schemas.microsoft.com/office/word/2010/wordprocessingCanvas" xmlns:mc="http://schemas.openxmlformats.org/markup-compatibility/2006" xmlns:o="urn:schemas-microsoft-com:office:office" xmlns:r="http://schemas.openxmlformats.org/officeDocument/2006/relationships" xmlns:m="http://schemas.openxmlformats.org/officeDocument/2006/math" xmlns:v="urn:schemas-microsoft-com:vml" xmlns:wp14="http://schemas.microsoft.com/office/word/2010/wordprocessingDrawing" xmlns:wp="http://schemas.openxmlformats.org/drawingml/2006/wordprocessingDrawing" xmlns:w10="urn:schemas-microsoft-com:office:word" xmlns:w="http://schemas.openxmlformats.org/wordprocessingml/2006/main" xmlns:w14="http://schemas.microsoft.com/office/word/2010/wordml" xmlns:w15="http://schemas.microsoft.com/office/word/2012/wordml" xmlns:wpg="http://schemas.microsoft.com/office/word/2010/wordprocessingGroup" xmlns:wpi="http://schemas.microsoft.com/office/word/2010/wordprocessingInk" xmlns:wne="http://schemas.microsoft.com/office/word/2006/wordml" xmlns:wps="http://schemas.microsoft.com/office/word/2010/wordprocessingShape" mc:Ignorable="w14 w15 wp14">
+<w:numbering xmlns:wpc="http://schemas.microsoft.com/office/word/2010/wordprocessingCanvas" xmlns:cx="http://schemas.microsoft.com/office/drawing/2014/chartex" xmlns:cx1="http://schemas.microsoft.com/office/drawing/2015/9/8/chartex" xmlns:mc="http://schemas.openxmlformats.org/markup-compatibility/2006" xmlns:o="urn:schemas-microsoft-com:office:office" xmlns:r="http://schemas.openxmlformats.org/officeDocument/2006/relationships" xmlns:m="http://schemas.openxmlformats.org/officeDocument/2006/math" xmlns:v="urn:schemas-microsoft-com:vml" xmlns:wp14="http://schemas.microsoft.com/office/word/2010/wordprocessingDrawing" xmlns:wp="http://schemas.openxmlformats.org/drawingml/2006/wordprocessingDrawing" xmlns:w10="urn:schemas-microsoft-com:office:word" xmlns:w="http://schemas.openxmlformats.org/wordprocessingml/2006/main" xmlns:w14="http://schemas.microsoft.com/office/word/2010/wordml" xmlns:w15="http://schemas.microsoft.com/office/word/2012/wordml" xmlns:w16se="http://schemas.microsoft.com/office/word/2015/wordml/symex" xmlns:wpg="http://schemas.microsoft.com/office/word/2010/wordprocessingGroup" xmlns:wpi="http://schemas.microsoft.com/office/word/2010/wordprocessingInk" xmlns:wne="http://schemas.microsoft.com/office/word/2006/wordml" xmlns:wps="http://schemas.microsoft.com/office/word/2010/wordprocessingShape" mc:Ignorable="w14 w15 w16se wp14">
   <w:abstractNum w:abstractNumId="0" w15:restartNumberingAfterBreak="0">
     <w:nsid w:val="0DFB0CFB"/>
     <w:multiLevelType w:val="hybridMultilevel"/>
@@ -3887,7 +3914,7 @@
 </file>
 
 <file path=word/styles.xml><?xml version="1.0" encoding="utf-8"?>
-<w:styles xmlns:mc="http://schemas.openxmlformats.org/markup-compatibility/2006" xmlns:r="http://schemas.openxmlformats.org/officeDocument/2006/relationships" xmlns:w="http://schemas.openxmlformats.org/wordprocessingml/2006/main" xmlns:w14="http://schemas.microsoft.com/office/word/2010/wordml" xmlns:w15="http://schemas.microsoft.com/office/word/2012/wordml" mc:Ignorable="w14 w15">
+<w:styles xmlns:mc="http://schemas.openxmlformats.org/markup-compatibility/2006" xmlns:r="http://schemas.openxmlformats.org/officeDocument/2006/relationships" xmlns:w="http://schemas.openxmlformats.org/wordprocessingml/2006/main" xmlns:w14="http://schemas.microsoft.com/office/word/2010/wordml" xmlns:w15="http://schemas.microsoft.com/office/word/2012/wordml" xmlns:w16se="http://schemas.microsoft.com/office/word/2015/wordml/symex" mc:Ignorable="w14 w15 w16se">
   <w:docDefaults>
     <w:rPrDefault>
       <w:rPr>
@@ -5448,7 +5475,7 @@
 </file>
 
 <file path=customXml/itemProps2.xml><?xml version="1.0" encoding="utf-8"?>
-<ds:datastoreItem xmlns:ds="http://schemas.openxmlformats.org/officeDocument/2006/customXml" ds:itemID="{288D0CB8-9CE3-4D70-ABE9-C605C7BAC83E}">
+<ds:datastoreItem xmlns:ds="http://schemas.openxmlformats.org/officeDocument/2006/customXml" ds:itemID="{123C4EDD-C8AF-4720-8B9D-A927028560C1}">
   <ds:schemaRefs>
     <ds:schemaRef ds:uri="http://schemas.openxmlformats.org/officeDocument/2006/bibliography"/>
   </ds:schemaRefs>

</xml_diff>